<commit_message>
"edit does not permit"
</commit_message>
<xml_diff>
--- a/Joins on cats (RUS).docx
+++ b/Joins on cats (RUS).docx
@@ -295,6 +295,7 @@
                 <w:lang w:val="en-US"/>
               </w:rPr>
             </w:pPr>
+            <w:proofErr w:type="spellStart"/>
             <w:r>
               <w:rPr>
                 <w:rFonts w:cstheme="minorHAnsi"/>
@@ -305,6 +306,7 @@
               </w:rPr>
               <w:t>Firstname</w:t>
             </w:r>
+            <w:proofErr w:type="spellEnd"/>
           </w:p>
         </w:tc>
         <w:tc>
@@ -369,6 +371,7 @@
                 <w:lang w:val="en-US"/>
               </w:rPr>
             </w:pPr>
+            <w:proofErr w:type="spellStart"/>
             <w:r>
               <w:rPr>
                 <w:rFonts w:cstheme="minorHAnsi"/>
@@ -389,6 +392,7 @@
               </w:rPr>
               <w:t>address</w:t>
             </w:r>
+            <w:proofErr w:type="spellEnd"/>
           </w:p>
         </w:tc>
       </w:tr>
@@ -433,6 +437,7 @@
                 <w:lang w:val="en-US"/>
               </w:rPr>
             </w:pPr>
+            <w:proofErr w:type="spellStart"/>
             <w:r>
               <w:rPr>
                 <w:rFonts w:cstheme="minorHAnsi"/>
@@ -443,6 +448,7 @@
               </w:rPr>
               <w:t>Alica</w:t>
             </w:r>
+            <w:proofErr w:type="spellEnd"/>
           </w:p>
         </w:tc>
         <w:tc>
@@ -460,6 +466,7 @@
                 <w:lang w:val="en-US"/>
               </w:rPr>
             </w:pPr>
+            <w:proofErr w:type="spellStart"/>
             <w:r>
               <w:rPr>
                 <w:rFonts w:cstheme="minorHAnsi"/>
@@ -470,6 +477,7 @@
               </w:rPr>
               <w:t>Prett</w:t>
             </w:r>
+            <w:proofErr w:type="spellEnd"/>
           </w:p>
         </w:tc>
         <w:tc>
@@ -1118,6 +1126,7 @@
                 <w:lang w:val="en-US"/>
               </w:rPr>
             </w:pPr>
+            <w:proofErr w:type="spellStart"/>
             <w:r>
               <w:rPr>
                 <w:rFonts w:cstheme="minorHAnsi"/>
@@ -1128,6 +1137,7 @@
               </w:rPr>
               <w:t>Grabb</w:t>
             </w:r>
+            <w:proofErr w:type="spellEnd"/>
           </w:p>
         </w:tc>
         <w:tc>
@@ -1226,6 +1236,7 @@
                 <w:lang w:val="en-US"/>
               </w:rPr>
             </w:pPr>
+            <w:proofErr w:type="spellStart"/>
             <w:r>
               <w:rPr>
                 <w:rFonts w:cstheme="minorHAnsi"/>
@@ -1236,6 +1247,7 @@
               </w:rPr>
               <w:t>Sidorov</w:t>
             </w:r>
+            <w:proofErr w:type="spellEnd"/>
           </w:p>
         </w:tc>
         <w:tc>
@@ -1334,6 +1346,7 @@
                 <w:lang w:val="en-US"/>
               </w:rPr>
             </w:pPr>
+            <w:proofErr w:type="spellStart"/>
             <w:r>
               <w:rPr>
                 <w:rFonts w:cstheme="minorHAnsi"/>
@@ -1344,6 +1357,7 @@
               </w:rPr>
               <w:t>Grabb</w:t>
             </w:r>
+            <w:proofErr w:type="spellEnd"/>
           </w:p>
         </w:tc>
         <w:tc>
@@ -1647,6 +1661,7 @@
                 <w:lang w:val="en-US"/>
               </w:rPr>
             </w:pPr>
+            <w:proofErr w:type="spellStart"/>
             <w:r>
               <w:rPr>
                 <w:rFonts w:cstheme="minorHAnsi"/>
@@ -1687,6 +1702,7 @@
               </w:rPr>
               <w:t>ress</w:t>
             </w:r>
+            <w:proofErr w:type="spellEnd"/>
           </w:p>
         </w:tc>
       </w:tr>
@@ -1816,6 +1832,7 @@
                 <w:lang w:val="en-US"/>
               </w:rPr>
             </w:pPr>
+            <w:proofErr w:type="spellStart"/>
             <w:r>
               <w:rPr>
                 <w:rFonts w:cstheme="minorHAnsi"/>
@@ -1826,6 +1843,7 @@
               </w:rPr>
               <w:t>Marsik</w:t>
             </w:r>
+            <w:proofErr w:type="spellEnd"/>
           </w:p>
         </w:tc>
         <w:tc>
@@ -1899,6 +1917,7 @@
                 <w:lang w:val="en-US"/>
               </w:rPr>
             </w:pPr>
+            <w:proofErr w:type="spellStart"/>
             <w:r>
               <w:rPr>
                 <w:rFonts w:cstheme="minorHAnsi"/>
@@ -1909,6 +1928,7 @@
               </w:rPr>
               <w:t>Barsik</w:t>
             </w:r>
+            <w:proofErr w:type="spellEnd"/>
           </w:p>
         </w:tc>
         <w:tc>
@@ -2065,6 +2085,7 @@
                 <w:lang w:val="en-US"/>
               </w:rPr>
             </w:pPr>
+            <w:proofErr w:type="spellStart"/>
             <w:r>
               <w:rPr>
                 <w:rFonts w:cstheme="minorHAnsi"/>
@@ -2075,6 +2096,7 @@
               </w:rPr>
               <w:t>Murka</w:t>
             </w:r>
+            <w:proofErr w:type="spellEnd"/>
           </w:p>
         </w:tc>
         <w:tc>
@@ -2808,7 +2830,19 @@
                 <w:szCs w:val="28"/>
                 <w:lang w:val="en-US"/>
               </w:rPr>
-              <w:t xml:space="preserve"> A</w:t>
+              <w:t xml:space="preserve"> </w:t>
+            </w:r>
+            <w:proofErr w:type="spellStart"/>
+            <w:proofErr w:type="gramStart"/>
+            <w:r>
+              <w:rPr>
+                <w:rFonts w:cstheme="minorHAnsi"/>
+                <w:color w:val="000000"/>
+                <w:sz w:val="28"/>
+                <w:szCs w:val="28"/>
+                <w:lang w:val="en-US"/>
+              </w:rPr>
+              <w:t>A</w:t>
             </w:r>
             <w:r>
               <w:rPr>
@@ -2830,6 +2864,8 @@
               </w:rPr>
               <w:t>address</w:t>
             </w:r>
+            <w:proofErr w:type="spellEnd"/>
+            <w:proofErr w:type="gramEnd"/>
             <w:r>
               <w:rPr>
                 <w:rFonts w:cstheme="minorHAnsi"/>
@@ -2858,7 +2894,18 @@
                 <w:szCs w:val="28"/>
                 <w:lang w:val="en-US"/>
               </w:rPr>
-              <w:t xml:space="preserve"> B</w:t>
+              <w:t xml:space="preserve"> </w:t>
+            </w:r>
+            <w:proofErr w:type="spellStart"/>
+            <w:r>
+              <w:rPr>
+                <w:rFonts w:cstheme="minorHAnsi"/>
+                <w:color w:val="000000"/>
+                <w:sz w:val="28"/>
+                <w:szCs w:val="28"/>
+                <w:lang w:val="en-US"/>
+              </w:rPr>
+              <w:t>B</w:t>
             </w:r>
             <w:r>
               <w:rPr>
@@ -2880,6 +2927,7 @@
               </w:rPr>
               <w:t>address</w:t>
             </w:r>
+            <w:proofErr w:type="spellEnd"/>
           </w:p>
           <w:p>
             <w:pPr>
@@ -3053,17 +3101,7 @@
                 <w:sz w:val="24"/>
                 <w:szCs w:val="24"/>
               </w:rPr>
-              <w:t>кто живёт вместе, по одному адресу</w:t>
-            </w:r>
-            <w:r>
-              <w:rPr>
-                <w:rFonts w:cstheme="minorHAnsi"/>
-                <w:noProof/>
-                <w:color w:val="7F7F7F" w:themeColor="text1" w:themeTint="80"/>
-                <w:sz w:val="24"/>
-                <w:szCs w:val="24"/>
-              </w:rPr>
-              <w:t>ю.</w:t>
+              <w:t>кто живёт вместе, по одному адресую.</w:t>
             </w:r>
             <w:r>
               <w:rPr>
@@ -3261,6 +3299,7 @@
                 <w:lang w:val="en-US"/>
               </w:rPr>
             </w:pPr>
+            <w:proofErr w:type="spellStart"/>
             <w:r>
               <w:rPr>
                 <w:rFonts w:cstheme="minorHAnsi"/>
@@ -3271,6 +3310,7 @@
               </w:rPr>
               <w:t>Firstname</w:t>
             </w:r>
+            <w:proofErr w:type="spellEnd"/>
           </w:p>
         </w:tc>
         <w:tc>
@@ -3313,6 +3353,7 @@
                 <w:lang w:val="en-US"/>
               </w:rPr>
             </w:pPr>
+            <w:proofErr w:type="spellStart"/>
             <w:r>
               <w:rPr>
                 <w:rFonts w:cstheme="minorHAnsi"/>
@@ -3333,6 +3374,7 @@
               </w:rPr>
               <w:t>address</w:t>
             </w:r>
+            <w:proofErr w:type="spellEnd"/>
           </w:p>
         </w:tc>
         <w:tc>
@@ -3411,6 +3453,7 @@
                 <w:lang w:val="en-US"/>
               </w:rPr>
             </w:pPr>
+            <w:proofErr w:type="spellStart"/>
             <w:r>
               <w:rPr>
                 <w:rFonts w:cstheme="minorHAnsi"/>
@@ -3431,6 +3474,7 @@
               </w:rPr>
               <w:t>address</w:t>
             </w:r>
+            <w:proofErr w:type="spellEnd"/>
           </w:p>
         </w:tc>
       </w:tr>
@@ -3810,6 +3854,7 @@
                 <w:lang w:val="en-US"/>
               </w:rPr>
             </w:pPr>
+            <w:proofErr w:type="spellStart"/>
             <w:r>
               <w:rPr>
                 <w:rFonts w:cstheme="minorHAnsi"/>
@@ -3820,6 +3865,7 @@
               </w:rPr>
               <w:t>Marsik</w:t>
             </w:r>
+            <w:proofErr w:type="spellEnd"/>
           </w:p>
         </w:tc>
         <w:tc>
@@ -4017,6 +4063,7 @@
                 <w:lang w:val="en-US"/>
               </w:rPr>
             </w:pPr>
+            <w:proofErr w:type="spellStart"/>
             <w:r>
               <w:rPr>
                 <w:rFonts w:cstheme="minorHAnsi"/>
@@ -4027,6 +4074,7 @@
               </w:rPr>
               <w:t>Murka</w:t>
             </w:r>
+            <w:proofErr w:type="spellEnd"/>
           </w:p>
         </w:tc>
         <w:tc>
@@ -4353,6 +4401,7 @@
                 <w:lang w:val="en-US"/>
               </w:rPr>
             </w:pPr>
+            <w:proofErr w:type="spellStart"/>
             <w:r>
               <w:rPr>
                 <w:rFonts w:cstheme="minorHAnsi"/>
@@ -4363,6 +4412,7 @@
               </w:rPr>
               <w:t>Grabb</w:t>
             </w:r>
+            <w:proofErr w:type="spellEnd"/>
           </w:p>
         </w:tc>
         <w:tc>
@@ -4559,6 +4609,7 @@
                 <w:lang w:val="en-US"/>
               </w:rPr>
             </w:pPr>
+            <w:proofErr w:type="spellStart"/>
             <w:r>
               <w:rPr>
                 <w:rFonts w:cstheme="minorHAnsi"/>
@@ -4569,6 +4620,7 @@
               </w:rPr>
               <w:t>Grabb</w:t>
             </w:r>
+            <w:proofErr w:type="spellEnd"/>
           </w:p>
         </w:tc>
         <w:tc>
@@ -4952,7 +5004,19 @@
                 <w:szCs w:val="28"/>
                 <w:lang w:val="en-US"/>
               </w:rPr>
-              <w:t xml:space="preserve"> A</w:t>
+              <w:t xml:space="preserve"> </w:t>
+            </w:r>
+            <w:proofErr w:type="spellStart"/>
+            <w:proofErr w:type="gramStart"/>
+            <w:r>
+              <w:rPr>
+                <w:rFonts w:ascii="Consolas" w:hAnsi="Consolas" w:cs="Consolas"/>
+                <w:color w:val="000000"/>
+                <w:sz w:val="28"/>
+                <w:szCs w:val="28"/>
+                <w:lang w:val="en-US"/>
+              </w:rPr>
+              <w:t>A</w:t>
             </w:r>
             <w:r>
               <w:rPr>
@@ -4974,6 +5038,8 @@
               </w:rPr>
               <w:t>address</w:t>
             </w:r>
+            <w:proofErr w:type="spellEnd"/>
+            <w:proofErr w:type="gramEnd"/>
             <w:r>
               <w:rPr>
                 <w:rFonts w:ascii="Consolas" w:hAnsi="Consolas" w:cs="Consolas"/>
@@ -5002,7 +5068,18 @@
                 <w:szCs w:val="28"/>
                 <w:lang w:val="en-US"/>
               </w:rPr>
-              <w:t xml:space="preserve"> B</w:t>
+              <w:t xml:space="preserve"> </w:t>
+            </w:r>
+            <w:proofErr w:type="spellStart"/>
+            <w:r>
+              <w:rPr>
+                <w:rFonts w:ascii="Consolas" w:hAnsi="Consolas" w:cs="Consolas"/>
+                <w:color w:val="000000"/>
+                <w:sz w:val="28"/>
+                <w:szCs w:val="28"/>
+                <w:lang w:val="en-US"/>
+              </w:rPr>
+              <w:t>B</w:t>
             </w:r>
             <w:r>
               <w:rPr>
@@ -5024,6 +5101,7 @@
               </w:rPr>
               <w:t>address</w:t>
             </w:r>
+            <w:proofErr w:type="spellEnd"/>
           </w:p>
           <w:p>
             <w:pPr>
@@ -5518,6 +5596,7 @@
                 <w:lang w:val="en-US"/>
               </w:rPr>
             </w:pPr>
+            <w:proofErr w:type="spellStart"/>
             <w:r>
               <w:rPr>
                 <w:rFonts w:cstheme="minorHAnsi"/>
@@ -5528,6 +5607,7 @@
               </w:rPr>
               <w:t>Firstname</w:t>
             </w:r>
+            <w:proofErr w:type="spellEnd"/>
           </w:p>
         </w:tc>
         <w:tc>
@@ -5570,6 +5650,7 @@
                 <w:lang w:val="en-US"/>
               </w:rPr>
             </w:pPr>
+            <w:proofErr w:type="spellStart"/>
             <w:r>
               <w:rPr>
                 <w:rFonts w:cstheme="minorHAnsi"/>
@@ -5590,6 +5671,7 @@
               </w:rPr>
               <w:t>address</w:t>
             </w:r>
+            <w:proofErr w:type="spellEnd"/>
           </w:p>
         </w:tc>
         <w:tc>
@@ -5668,6 +5750,7 @@
                 <w:lang w:val="en-US"/>
               </w:rPr>
             </w:pPr>
+            <w:proofErr w:type="spellStart"/>
             <w:r>
               <w:rPr>
                 <w:rFonts w:cstheme="minorHAnsi"/>
@@ -5688,6 +5771,7 @@
               </w:rPr>
               <w:t>address</w:t>
             </w:r>
+            <w:proofErr w:type="spellEnd"/>
           </w:p>
         </w:tc>
       </w:tr>
@@ -5755,6 +5839,7 @@
                 <w:lang w:val="en-US"/>
               </w:rPr>
             </w:pPr>
+            <w:proofErr w:type="spellStart"/>
             <w:r>
               <w:rPr>
                 <w:rFonts w:cstheme="minorHAnsi"/>
@@ -5765,6 +5850,7 @@
               </w:rPr>
               <w:t>Alica</w:t>
             </w:r>
+            <w:proofErr w:type="spellEnd"/>
           </w:p>
         </w:tc>
         <w:tc>
@@ -5781,6 +5867,7 @@
                 <w:lang w:val="en-US"/>
               </w:rPr>
             </w:pPr>
+            <w:proofErr w:type="spellStart"/>
             <w:r>
               <w:rPr>
                 <w:rFonts w:cstheme="minorHAnsi"/>
@@ -5791,6 +5878,7 @@
               </w:rPr>
               <w:t>Prett</w:t>
             </w:r>
+            <w:proofErr w:type="spellEnd"/>
           </w:p>
         </w:tc>
         <w:tc>
@@ -6278,6 +6366,7 @@
                 <w:lang w:val="en-US"/>
               </w:rPr>
             </w:pPr>
+            <w:proofErr w:type="spellStart"/>
             <w:r>
               <w:rPr>
                 <w:rFonts w:cstheme="minorHAnsi"/>
@@ -6288,6 +6377,7 @@
               </w:rPr>
               <w:t>Marsik</w:t>
             </w:r>
+            <w:proofErr w:type="spellEnd"/>
           </w:p>
         </w:tc>
         <w:tc>
@@ -6697,6 +6787,7 @@
                 <w:lang w:val="en-US"/>
               </w:rPr>
             </w:pPr>
+            <w:proofErr w:type="spellStart"/>
             <w:r>
               <w:rPr>
                 <w:rFonts w:cstheme="minorHAnsi"/>
@@ -6707,6 +6798,7 @@
               </w:rPr>
               <w:t>Murka</w:t>
             </w:r>
+            <w:proofErr w:type="spellEnd"/>
           </w:p>
         </w:tc>
         <w:tc>
@@ -7257,6 +7349,7 @@
                 <w:lang w:val="en-US"/>
               </w:rPr>
             </w:pPr>
+            <w:proofErr w:type="spellStart"/>
             <w:r>
               <w:rPr>
                 <w:rFonts w:cstheme="minorHAnsi"/>
@@ -7267,6 +7360,7 @@
               </w:rPr>
               <w:t>Grabb</w:t>
             </w:r>
+            <w:proofErr w:type="spellEnd"/>
           </w:p>
         </w:tc>
         <w:tc>
@@ -7467,6 +7561,7 @@
                 <w:lang w:val="en-US"/>
               </w:rPr>
             </w:pPr>
+            <w:proofErr w:type="spellStart"/>
             <w:r>
               <w:rPr>
                 <w:rFonts w:cstheme="minorHAnsi"/>
@@ -7477,6 +7572,7 @@
               </w:rPr>
               <w:t>Sidorov</w:t>
             </w:r>
+            <w:proofErr w:type="spellEnd"/>
           </w:p>
         </w:tc>
         <w:tc>
@@ -7675,6 +7771,7 @@
                 <w:lang w:val="en-US"/>
               </w:rPr>
             </w:pPr>
+            <w:proofErr w:type="spellStart"/>
             <w:r>
               <w:rPr>
                 <w:rFonts w:cstheme="minorHAnsi"/>
@@ -7685,6 +7782,7 @@
               </w:rPr>
               <w:t>Grabb</w:t>
             </w:r>
+            <w:proofErr w:type="spellEnd"/>
           </w:p>
         </w:tc>
         <w:tc>
@@ -8309,7 +8407,19 @@
                 <w:szCs w:val="28"/>
                 <w:lang w:val="en-US"/>
               </w:rPr>
-              <w:t xml:space="preserve"> A</w:t>
+              <w:t xml:space="preserve"> </w:t>
+            </w:r>
+            <w:proofErr w:type="spellStart"/>
+            <w:proofErr w:type="gramStart"/>
+            <w:r>
+              <w:rPr>
+                <w:rFonts w:ascii="Consolas" w:hAnsi="Consolas" w:cs="Consolas"/>
+                <w:color w:val="000000"/>
+                <w:sz w:val="28"/>
+                <w:szCs w:val="28"/>
+                <w:lang w:val="en-US"/>
+              </w:rPr>
+              <w:t>A</w:t>
             </w:r>
             <w:r>
               <w:rPr>
@@ -8331,6 +8441,8 @@
               </w:rPr>
               <w:t>address</w:t>
             </w:r>
+            <w:proofErr w:type="spellEnd"/>
+            <w:proofErr w:type="gramEnd"/>
             <w:r>
               <w:rPr>
                 <w:rFonts w:ascii="Consolas" w:hAnsi="Consolas" w:cs="Consolas"/>
@@ -8359,7 +8471,18 @@
                 <w:szCs w:val="28"/>
                 <w:lang w:val="en-US"/>
               </w:rPr>
-              <w:t xml:space="preserve"> B</w:t>
+              <w:t xml:space="preserve"> </w:t>
+            </w:r>
+            <w:proofErr w:type="spellStart"/>
+            <w:r>
+              <w:rPr>
+                <w:rFonts w:ascii="Consolas" w:hAnsi="Consolas" w:cs="Consolas"/>
+                <w:color w:val="000000"/>
+                <w:sz w:val="28"/>
+                <w:szCs w:val="28"/>
+                <w:lang w:val="en-US"/>
+              </w:rPr>
+              <w:t>B</w:t>
             </w:r>
             <w:r>
               <w:rPr>
@@ -8381,6 +8504,7 @@
               </w:rPr>
               <w:t>address</w:t>
             </w:r>
+            <w:proofErr w:type="spellEnd"/>
           </w:p>
           <w:p>
             <w:pPr>
@@ -8773,6 +8897,7 @@
                 <w:lang w:val="en-US"/>
               </w:rPr>
             </w:pPr>
+            <w:proofErr w:type="spellStart"/>
             <w:r>
               <w:rPr>
                 <w:rFonts w:cstheme="minorHAnsi"/>
@@ -8783,6 +8908,7 @@
               </w:rPr>
               <w:t>Firstname</w:t>
             </w:r>
+            <w:proofErr w:type="spellEnd"/>
           </w:p>
         </w:tc>
         <w:tc>
@@ -8825,6 +8951,7 @@
                 <w:lang w:val="en-US"/>
               </w:rPr>
             </w:pPr>
+            <w:proofErr w:type="spellStart"/>
             <w:r>
               <w:rPr>
                 <w:rFonts w:cstheme="minorHAnsi"/>
@@ -8845,6 +8972,7 @@
               </w:rPr>
               <w:t>address</w:t>
             </w:r>
+            <w:proofErr w:type="spellEnd"/>
           </w:p>
         </w:tc>
         <w:tc>
@@ -8923,6 +9051,7 @@
                 <w:lang w:val="en-US"/>
               </w:rPr>
             </w:pPr>
+            <w:proofErr w:type="spellStart"/>
             <w:r>
               <w:rPr>
                 <w:rFonts w:cstheme="minorHAnsi"/>
@@ -8943,6 +9072,7 @@
               </w:rPr>
               <w:t>address</w:t>
             </w:r>
+            <w:proofErr w:type="spellEnd"/>
           </w:p>
         </w:tc>
       </w:tr>
@@ -9322,6 +9452,7 @@
                 <w:lang w:val="en-US"/>
               </w:rPr>
             </w:pPr>
+            <w:proofErr w:type="spellStart"/>
             <w:r>
               <w:rPr>
                 <w:rFonts w:cstheme="minorHAnsi"/>
@@ -9332,6 +9463,7 @@
               </w:rPr>
               <w:t>Marsik</w:t>
             </w:r>
+            <w:proofErr w:type="spellEnd"/>
           </w:p>
         </w:tc>
         <w:tc>
@@ -9530,6 +9662,7 @@
                 <w:lang w:val="en-US"/>
               </w:rPr>
             </w:pPr>
+            <w:proofErr w:type="spellStart"/>
             <w:r>
               <w:rPr>
                 <w:rFonts w:cstheme="minorHAnsi"/>
@@ -9540,6 +9673,7 @@
               </w:rPr>
               <w:t>Barsik</w:t>
             </w:r>
+            <w:proofErr w:type="spellEnd"/>
           </w:p>
         </w:tc>
         <w:tc>
@@ -9948,6 +10082,7 @@
                 <w:lang w:val="en-US"/>
               </w:rPr>
             </w:pPr>
+            <w:proofErr w:type="spellStart"/>
             <w:r>
               <w:rPr>
                 <w:rFonts w:cstheme="minorHAnsi"/>
@@ -9958,6 +10093,7 @@
               </w:rPr>
               <w:t>Murka</w:t>
             </w:r>
+            <w:proofErr w:type="spellEnd"/>
           </w:p>
         </w:tc>
         <w:tc>
@@ -10288,6 +10424,7 @@
                 <w:lang w:val="en-US"/>
               </w:rPr>
             </w:pPr>
+            <w:proofErr w:type="spellStart"/>
             <w:r>
               <w:rPr>
                 <w:rFonts w:cstheme="minorHAnsi"/>
@@ -10298,6 +10435,7 @@
               </w:rPr>
               <w:t>Grabb</w:t>
             </w:r>
+            <w:proofErr w:type="spellEnd"/>
           </w:p>
         </w:tc>
         <w:tc>
@@ -10496,6 +10634,7 @@
                 <w:lang w:val="en-US"/>
               </w:rPr>
             </w:pPr>
+            <w:proofErr w:type="spellStart"/>
             <w:r>
               <w:rPr>
                 <w:rFonts w:cstheme="minorHAnsi"/>
@@ -10506,6 +10645,7 @@
               </w:rPr>
               <w:t>Grabb</w:t>
             </w:r>
+            <w:proofErr w:type="spellEnd"/>
           </w:p>
         </w:tc>
         <w:tc>
@@ -11066,7 +11206,19 @@
                 <w:szCs w:val="28"/>
                 <w:lang w:val="en-US"/>
               </w:rPr>
-              <w:t xml:space="preserve"> A</w:t>
+              <w:t xml:space="preserve"> </w:t>
+            </w:r>
+            <w:proofErr w:type="spellStart"/>
+            <w:proofErr w:type="gramStart"/>
+            <w:r>
+              <w:rPr>
+                <w:rFonts w:ascii="Consolas" w:hAnsi="Consolas" w:cs="Consolas"/>
+                <w:color w:val="000000"/>
+                <w:sz w:val="28"/>
+                <w:szCs w:val="28"/>
+                <w:lang w:val="en-US"/>
+              </w:rPr>
+              <w:t>A</w:t>
             </w:r>
             <w:r>
               <w:rPr>
@@ -11088,6 +11240,8 @@
               </w:rPr>
               <w:t>address</w:t>
             </w:r>
+            <w:proofErr w:type="spellEnd"/>
+            <w:proofErr w:type="gramEnd"/>
             <w:r>
               <w:rPr>
                 <w:rFonts w:ascii="Consolas" w:hAnsi="Consolas" w:cs="Consolas"/>
@@ -11116,7 +11270,18 @@
                 <w:szCs w:val="28"/>
                 <w:lang w:val="en-US"/>
               </w:rPr>
-              <w:t xml:space="preserve"> B</w:t>
+              <w:t xml:space="preserve"> </w:t>
+            </w:r>
+            <w:proofErr w:type="spellStart"/>
+            <w:r>
+              <w:rPr>
+                <w:rFonts w:ascii="Consolas" w:hAnsi="Consolas" w:cs="Consolas"/>
+                <w:color w:val="000000"/>
+                <w:sz w:val="28"/>
+                <w:szCs w:val="28"/>
+                <w:lang w:val="en-US"/>
+              </w:rPr>
+              <w:t>B</w:t>
             </w:r>
             <w:r>
               <w:rPr>
@@ -11138,6 +11303,7 @@
               </w:rPr>
               <w:t>address</w:t>
             </w:r>
+            <w:proofErr w:type="spellEnd"/>
           </w:p>
           <w:p>
             <w:pPr>
@@ -11169,7 +11335,19 @@
                 <w:szCs w:val="28"/>
                 <w:lang w:val="en-US"/>
               </w:rPr>
-              <w:t xml:space="preserve"> b</w:t>
+              <w:t xml:space="preserve"> </w:t>
+            </w:r>
+            <w:proofErr w:type="spellStart"/>
+            <w:proofErr w:type="gramStart"/>
+            <w:r>
+              <w:rPr>
+                <w:rFonts w:ascii="Consolas" w:hAnsi="Consolas" w:cs="Consolas"/>
+                <w:color w:val="000000"/>
+                <w:sz w:val="28"/>
+                <w:szCs w:val="28"/>
+                <w:lang w:val="en-US"/>
+              </w:rPr>
+              <w:t>b</w:t>
             </w:r>
             <w:r>
               <w:rPr>
@@ -11191,6 +11369,8 @@
               </w:rPr>
               <w:t>address</w:t>
             </w:r>
+            <w:proofErr w:type="spellEnd"/>
+            <w:proofErr w:type="gramEnd"/>
             <w:r>
               <w:rPr>
                 <w:rFonts w:ascii="Consolas" w:hAnsi="Consolas" w:cs="Consolas"/>
@@ -11675,6 +11855,7 @@
                 <w:lang w:val="en-US"/>
               </w:rPr>
             </w:pPr>
+            <w:proofErr w:type="spellStart"/>
             <w:r>
               <w:rPr>
                 <w:rFonts w:cstheme="minorHAnsi"/>
@@ -11685,6 +11866,7 @@
               </w:rPr>
               <w:t>Firstname</w:t>
             </w:r>
+            <w:proofErr w:type="spellEnd"/>
           </w:p>
         </w:tc>
         <w:tc>
@@ -11727,6 +11909,7 @@
                 <w:lang w:val="en-US"/>
               </w:rPr>
             </w:pPr>
+            <w:proofErr w:type="spellStart"/>
             <w:r>
               <w:rPr>
                 <w:rFonts w:cstheme="minorHAnsi"/>
@@ -11747,6 +11930,7 @@
               </w:rPr>
               <w:t>address</w:t>
             </w:r>
+            <w:proofErr w:type="spellEnd"/>
           </w:p>
         </w:tc>
         <w:tc>
@@ -11825,6 +12009,7 @@
                 <w:lang w:val="en-US"/>
               </w:rPr>
             </w:pPr>
+            <w:proofErr w:type="spellStart"/>
             <w:r>
               <w:rPr>
                 <w:rFonts w:cstheme="minorHAnsi"/>
@@ -11845,6 +12030,7 @@
               </w:rPr>
               <w:t>address</w:t>
             </w:r>
+            <w:proofErr w:type="spellEnd"/>
           </w:p>
         </w:tc>
       </w:tr>
@@ -11911,6 +12097,7 @@
                 <w:lang w:val="en-US"/>
               </w:rPr>
             </w:pPr>
+            <w:proofErr w:type="spellStart"/>
             <w:r>
               <w:rPr>
                 <w:rFonts w:cstheme="minorHAnsi"/>
@@ -11921,6 +12108,7 @@
               </w:rPr>
               <w:t>Alica</w:t>
             </w:r>
+            <w:proofErr w:type="spellEnd"/>
           </w:p>
         </w:tc>
         <w:tc>
@@ -11937,6 +12125,7 @@
                 <w:lang w:val="en-US"/>
               </w:rPr>
             </w:pPr>
+            <w:proofErr w:type="spellStart"/>
             <w:r>
               <w:rPr>
                 <w:rFonts w:cstheme="minorHAnsi"/>
@@ -11947,6 +12136,7 @@
               </w:rPr>
               <w:t>Prett</w:t>
             </w:r>
+            <w:proofErr w:type="spellEnd"/>
           </w:p>
         </w:tc>
         <w:tc>
@@ -12561,6 +12751,7 @@
                 <w:lang w:val="en-US"/>
               </w:rPr>
             </w:pPr>
+            <w:proofErr w:type="spellStart"/>
             <w:r>
               <w:rPr>
                 <w:rFonts w:cstheme="minorHAnsi"/>
@@ -12571,6 +12762,7 @@
               </w:rPr>
               <w:t>Sidorov</w:t>
             </w:r>
+            <w:proofErr w:type="spellEnd"/>
           </w:p>
         </w:tc>
         <w:tc>
@@ -13155,7 +13347,19 @@
                 <w:szCs w:val="28"/>
                 <w:lang w:val="en-US"/>
               </w:rPr>
-              <w:t xml:space="preserve"> A</w:t>
+              <w:t xml:space="preserve"> </w:t>
+            </w:r>
+            <w:proofErr w:type="spellStart"/>
+            <w:proofErr w:type="gramStart"/>
+            <w:r>
+              <w:rPr>
+                <w:rFonts w:ascii="Consolas" w:hAnsi="Consolas" w:cs="Consolas"/>
+                <w:color w:val="000000"/>
+                <w:sz w:val="28"/>
+                <w:szCs w:val="28"/>
+                <w:lang w:val="en-US"/>
+              </w:rPr>
+              <w:t>A</w:t>
             </w:r>
             <w:r>
               <w:rPr>
@@ -13177,6 +13381,8 @@
               </w:rPr>
               <w:t>address</w:t>
             </w:r>
+            <w:proofErr w:type="spellEnd"/>
+            <w:proofErr w:type="gramEnd"/>
             <w:r>
               <w:rPr>
                 <w:rFonts w:ascii="Consolas" w:hAnsi="Consolas" w:cs="Consolas"/>
@@ -13205,7 +13411,18 @@
                 <w:szCs w:val="28"/>
                 <w:lang w:val="en-US"/>
               </w:rPr>
-              <w:t xml:space="preserve"> B</w:t>
+              <w:t xml:space="preserve"> </w:t>
+            </w:r>
+            <w:proofErr w:type="spellStart"/>
+            <w:r>
+              <w:rPr>
+                <w:rFonts w:ascii="Consolas" w:hAnsi="Consolas" w:cs="Consolas"/>
+                <w:color w:val="000000"/>
+                <w:sz w:val="28"/>
+                <w:szCs w:val="28"/>
+                <w:lang w:val="en-US"/>
+              </w:rPr>
+              <w:t>B</w:t>
             </w:r>
             <w:r>
               <w:rPr>
@@ -13227,6 +13444,7 @@
               </w:rPr>
               <w:t>address</w:t>
             </w:r>
+            <w:proofErr w:type="spellEnd"/>
           </w:p>
           <w:p>
             <w:pPr>
@@ -13256,7 +13474,19 @@
                 <w:szCs w:val="28"/>
                 <w:lang w:val="en-US"/>
               </w:rPr>
-              <w:t xml:space="preserve"> A</w:t>
+              <w:t xml:space="preserve"> </w:t>
+            </w:r>
+            <w:proofErr w:type="spellStart"/>
+            <w:proofErr w:type="gramStart"/>
+            <w:r>
+              <w:rPr>
+                <w:rFonts w:ascii="Consolas" w:hAnsi="Consolas" w:cs="Consolas"/>
+                <w:color w:val="000000"/>
+                <w:sz w:val="28"/>
+                <w:szCs w:val="28"/>
+                <w:lang w:val="en-US"/>
+              </w:rPr>
+              <w:t>A</w:t>
             </w:r>
             <w:r>
               <w:rPr>
@@ -13278,6 +13508,8 @@
               </w:rPr>
               <w:t>address</w:t>
             </w:r>
+            <w:proofErr w:type="spellEnd"/>
+            <w:proofErr w:type="gramEnd"/>
             <w:r>
               <w:rPr>
                 <w:rFonts w:ascii="Consolas" w:hAnsi="Consolas" w:cs="Consolas"/>
@@ -13615,6 +13847,7 @@
                 <w:lang w:val="en-US"/>
               </w:rPr>
             </w:pPr>
+            <w:proofErr w:type="spellStart"/>
             <w:r>
               <w:rPr>
                 <w:rFonts w:cstheme="minorHAnsi"/>
@@ -13625,6 +13858,7 @@
               </w:rPr>
               <w:t>Firstname</w:t>
             </w:r>
+            <w:proofErr w:type="spellEnd"/>
           </w:p>
         </w:tc>
         <w:tc>
@@ -13667,6 +13901,7 @@
                 <w:lang w:val="en-US"/>
               </w:rPr>
             </w:pPr>
+            <w:proofErr w:type="spellStart"/>
             <w:r>
               <w:rPr>
                 <w:rFonts w:cstheme="minorHAnsi"/>
@@ -13687,6 +13922,7 @@
               </w:rPr>
               <w:t>address</w:t>
             </w:r>
+            <w:proofErr w:type="spellEnd"/>
           </w:p>
         </w:tc>
         <w:tc>
@@ -13765,6 +14001,7 @@
                 <w:lang w:val="en-US"/>
               </w:rPr>
             </w:pPr>
+            <w:proofErr w:type="spellStart"/>
             <w:r>
               <w:rPr>
                 <w:rFonts w:cstheme="minorHAnsi"/>
@@ -13785,6 +14022,7 @@
               </w:rPr>
               <w:t>address</w:t>
             </w:r>
+            <w:proofErr w:type="spellEnd"/>
           </w:p>
         </w:tc>
       </w:tr>
@@ -13957,6 +14195,7 @@
                 <w:lang w:val="en-US"/>
               </w:rPr>
             </w:pPr>
+            <w:proofErr w:type="spellStart"/>
             <w:r>
               <w:rPr>
                 <w:rFonts w:cstheme="minorHAnsi"/>
@@ -13967,6 +14206,7 @@
               </w:rPr>
               <w:t>Barsik</w:t>
             </w:r>
+            <w:proofErr w:type="spellEnd"/>
           </w:p>
         </w:tc>
         <w:tc>
@@ -14704,7 +14944,19 @@
                 <w:szCs w:val="28"/>
                 <w:lang w:val="en-US"/>
               </w:rPr>
-              <w:t xml:space="preserve"> A</w:t>
+              <w:t xml:space="preserve"> </w:t>
+            </w:r>
+            <w:proofErr w:type="spellStart"/>
+            <w:proofErr w:type="gramStart"/>
+            <w:r>
+              <w:rPr>
+                <w:rFonts w:ascii="Consolas" w:hAnsi="Consolas" w:cs="Consolas"/>
+                <w:color w:val="000000"/>
+                <w:sz w:val="28"/>
+                <w:szCs w:val="28"/>
+                <w:lang w:val="en-US"/>
+              </w:rPr>
+              <w:t>A</w:t>
             </w:r>
             <w:r>
               <w:rPr>
@@ -14726,6 +14978,8 @@
               </w:rPr>
               <w:t>address</w:t>
             </w:r>
+            <w:proofErr w:type="spellEnd"/>
+            <w:proofErr w:type="gramEnd"/>
             <w:r>
               <w:rPr>
                 <w:rFonts w:ascii="Consolas" w:hAnsi="Consolas" w:cs="Consolas"/>
@@ -14754,7 +15008,18 @@
                 <w:szCs w:val="28"/>
                 <w:lang w:val="en-US"/>
               </w:rPr>
-              <w:t xml:space="preserve"> B</w:t>
+              <w:t xml:space="preserve"> </w:t>
+            </w:r>
+            <w:proofErr w:type="spellStart"/>
+            <w:r>
+              <w:rPr>
+                <w:rFonts w:ascii="Consolas" w:hAnsi="Consolas" w:cs="Consolas"/>
+                <w:color w:val="000000"/>
+                <w:sz w:val="28"/>
+                <w:szCs w:val="28"/>
+                <w:lang w:val="en-US"/>
+              </w:rPr>
+              <w:t>B</w:t>
             </w:r>
             <w:r>
               <w:rPr>
@@ -14776,6 +15041,7 @@
               </w:rPr>
               <w:t>address</w:t>
             </w:r>
+            <w:proofErr w:type="spellEnd"/>
           </w:p>
           <w:p>
             <w:pPr>
@@ -14929,7 +15195,18 @@
                 <w:szCs w:val="24"/>
                 <w:shd w:val="clear" w:color="auto" w:fill="FBE4D5" w:themeFill="accent2" w:themeFillTint="33"/>
               </w:rPr>
-              <w:t xml:space="preserve"> котики, проживающие вместе</w:t>
+              <w:t xml:space="preserve"> котики, проживающие </w:t>
+            </w:r>
+            <w:proofErr w:type="gramStart"/>
+            <w:r>
+              <w:rPr>
+                <w:rFonts w:cstheme="minorHAnsi"/>
+                <w:color w:val="7F7F7F" w:themeColor="text1" w:themeTint="80"/>
+                <w:sz w:val="24"/>
+                <w:szCs w:val="24"/>
+                <w:shd w:val="clear" w:color="auto" w:fill="FBE4D5" w:themeFill="accent2" w:themeFillTint="33"/>
+              </w:rPr>
+              <w:t>вместе</w:t>
             </w:r>
             <w:r>
               <w:rPr>
@@ -14957,7 +15234,18 @@
                 <w:szCs w:val="24"/>
                 <w:shd w:val="clear" w:color="auto" w:fill="FFF2CC" w:themeFill="accent4" w:themeFillTint="33"/>
               </w:rPr>
-              <w:t xml:space="preserve"> котики без хозяев</w:t>
+              <w:t xml:space="preserve"> котики</w:t>
+            </w:r>
+            <w:proofErr w:type="gramEnd"/>
+            <w:r>
+              <w:rPr>
+                <w:rFonts w:cstheme="minorHAnsi"/>
+                <w:color w:val="7F7F7F" w:themeColor="text1" w:themeTint="80"/>
+                <w:sz w:val="24"/>
+                <w:szCs w:val="24"/>
+                <w:shd w:val="clear" w:color="auto" w:fill="FFF2CC" w:themeFill="accent4" w:themeFillTint="33"/>
+              </w:rPr>
+              <w:t xml:space="preserve"> без хозяев</w:t>
             </w:r>
             <w:r>
               <w:rPr>
@@ -15093,6 +15381,7 @@
                 <w:lang w:val="en-US"/>
               </w:rPr>
             </w:pPr>
+            <w:proofErr w:type="spellStart"/>
             <w:r>
               <w:rPr>
                 <w:rFonts w:cstheme="minorHAnsi"/>
@@ -15103,6 +15392,7 @@
               </w:rPr>
               <w:t>Firstname</w:t>
             </w:r>
+            <w:proofErr w:type="spellEnd"/>
           </w:p>
         </w:tc>
         <w:tc>
@@ -15145,6 +15435,7 @@
                 <w:lang w:val="en-US"/>
               </w:rPr>
             </w:pPr>
+            <w:proofErr w:type="spellStart"/>
             <w:r>
               <w:rPr>
                 <w:rFonts w:cstheme="minorHAnsi"/>
@@ -15165,6 +15456,7 @@
               </w:rPr>
               <w:t>address</w:t>
             </w:r>
+            <w:proofErr w:type="spellEnd"/>
           </w:p>
         </w:tc>
         <w:tc>
@@ -15243,6 +15535,7 @@
                 <w:lang w:val="en-US"/>
               </w:rPr>
             </w:pPr>
+            <w:proofErr w:type="spellStart"/>
             <w:r>
               <w:rPr>
                 <w:rFonts w:cstheme="minorHAnsi"/>
@@ -15263,6 +15556,7 @@
               </w:rPr>
               <w:t>address</w:t>
             </w:r>
+            <w:proofErr w:type="spellEnd"/>
           </w:p>
         </w:tc>
       </w:tr>
@@ -15657,6 +15951,7 @@
                 <w:lang w:val="en-US"/>
               </w:rPr>
             </w:pPr>
+            <w:proofErr w:type="spellStart"/>
             <w:r>
               <w:rPr>
                 <w:rFonts w:cstheme="minorHAnsi"/>
@@ -15667,6 +15962,7 @@
               </w:rPr>
               <w:t>Marsik</w:t>
             </w:r>
+            <w:proofErr w:type="spellEnd"/>
           </w:p>
         </w:tc>
         <w:tc>
@@ -15872,6 +16168,7 @@
                 <w:lang w:val="en-US"/>
               </w:rPr>
             </w:pPr>
+            <w:proofErr w:type="spellStart"/>
             <w:r>
               <w:rPr>
                 <w:rFonts w:cstheme="minorHAnsi"/>
@@ -15882,6 +16179,7 @@
               </w:rPr>
               <w:t>Murka</w:t>
             </w:r>
+            <w:proofErr w:type="spellEnd"/>
           </w:p>
         </w:tc>
         <w:tc>
@@ -16221,6 +16519,7 @@
                 <w:lang w:val="en-US"/>
               </w:rPr>
             </w:pPr>
+            <w:proofErr w:type="spellStart"/>
             <w:r>
               <w:rPr>
                 <w:rFonts w:cstheme="minorHAnsi"/>
@@ -16231,6 +16530,7 @@
               </w:rPr>
               <w:t>Grabb</w:t>
             </w:r>
+            <w:proofErr w:type="spellEnd"/>
           </w:p>
         </w:tc>
         <w:tc>
@@ -16435,6 +16735,7 @@
                 <w:lang w:val="en-US"/>
               </w:rPr>
             </w:pPr>
+            <w:proofErr w:type="spellStart"/>
             <w:r>
               <w:rPr>
                 <w:rFonts w:cstheme="minorHAnsi"/>
@@ -16445,6 +16746,7 @@
               </w:rPr>
               <w:t>Grabb</w:t>
             </w:r>
+            <w:proofErr w:type="spellEnd"/>
           </w:p>
         </w:tc>
         <w:tc>
@@ -16622,6 +16924,7 @@
                 <w:lang w:val="en-US"/>
               </w:rPr>
             </w:pPr>
+            <w:proofErr w:type="spellStart"/>
             <w:r>
               <w:rPr>
                 <w:rFonts w:cstheme="minorHAnsi"/>
@@ -16632,6 +16935,7 @@
               </w:rPr>
               <w:t>Alica</w:t>
             </w:r>
+            <w:proofErr w:type="spellEnd"/>
           </w:p>
         </w:tc>
         <w:tc>
@@ -16649,6 +16953,7 @@
                 <w:lang w:val="en-US"/>
               </w:rPr>
             </w:pPr>
+            <w:proofErr w:type="spellStart"/>
             <w:r>
               <w:rPr>
                 <w:rFonts w:cstheme="minorHAnsi"/>
@@ -16659,6 +16964,7 @@
               </w:rPr>
               <w:t>Prett</w:t>
             </w:r>
+            <w:proofErr w:type="spellEnd"/>
           </w:p>
         </w:tc>
         <w:tc>
@@ -17296,6 +17602,7 @@
                 <w:lang w:val="en-US"/>
               </w:rPr>
             </w:pPr>
+            <w:proofErr w:type="spellStart"/>
             <w:r>
               <w:rPr>
                 <w:rFonts w:cstheme="minorHAnsi"/>
@@ -17306,6 +17613,7 @@
               </w:rPr>
               <w:t>Sidorov</w:t>
             </w:r>
+            <w:proofErr w:type="spellEnd"/>
           </w:p>
         </w:tc>
         <w:tc>
@@ -17809,6 +18117,7 @@
                 <w:lang w:val="en-US"/>
               </w:rPr>
             </w:pPr>
+            <w:proofErr w:type="spellStart"/>
             <w:r>
               <w:rPr>
                 <w:rFonts w:cstheme="minorHAnsi"/>
@@ -17819,6 +18128,7 @@
               </w:rPr>
               <w:t>Barsik</w:t>
             </w:r>
+            <w:proofErr w:type="spellEnd"/>
           </w:p>
         </w:tc>
         <w:tc>
@@ -18552,7 +18862,19 @@
                 <w:szCs w:val="28"/>
                 <w:lang w:val="en-US"/>
               </w:rPr>
-              <w:t xml:space="preserve"> A</w:t>
+              <w:t xml:space="preserve"> </w:t>
+            </w:r>
+            <w:proofErr w:type="spellStart"/>
+            <w:proofErr w:type="gramStart"/>
+            <w:r>
+              <w:rPr>
+                <w:rFonts w:ascii="Consolas" w:hAnsi="Consolas" w:cs="Consolas"/>
+                <w:color w:val="000000"/>
+                <w:sz w:val="28"/>
+                <w:szCs w:val="28"/>
+                <w:lang w:val="en-US"/>
+              </w:rPr>
+              <w:t>A</w:t>
             </w:r>
             <w:r>
               <w:rPr>
@@ -18574,6 +18896,8 @@
               </w:rPr>
               <w:t>address</w:t>
             </w:r>
+            <w:proofErr w:type="spellEnd"/>
+            <w:proofErr w:type="gramEnd"/>
             <w:r>
               <w:rPr>
                 <w:rFonts w:ascii="Consolas" w:hAnsi="Consolas" w:cs="Consolas"/>
@@ -18602,7 +18926,18 @@
                 <w:szCs w:val="28"/>
                 <w:lang w:val="en-US"/>
               </w:rPr>
-              <w:t xml:space="preserve"> B</w:t>
+              <w:t xml:space="preserve"> </w:t>
+            </w:r>
+            <w:proofErr w:type="spellStart"/>
+            <w:r>
+              <w:rPr>
+                <w:rFonts w:ascii="Consolas" w:hAnsi="Consolas" w:cs="Consolas"/>
+                <w:color w:val="000000"/>
+                <w:sz w:val="28"/>
+                <w:szCs w:val="28"/>
+                <w:lang w:val="en-US"/>
+              </w:rPr>
+              <w:t>B</w:t>
             </w:r>
             <w:r>
               <w:rPr>
@@ -18624,6 +18959,7 @@
               </w:rPr>
               <w:t>address</w:t>
             </w:r>
+            <w:proofErr w:type="spellEnd"/>
           </w:p>
           <w:p>
             <w:pPr>
@@ -18653,7 +18989,19 @@
                 <w:szCs w:val="28"/>
                 <w:lang w:val="en-US"/>
               </w:rPr>
-              <w:t xml:space="preserve"> A</w:t>
+              <w:t xml:space="preserve"> </w:t>
+            </w:r>
+            <w:proofErr w:type="spellStart"/>
+            <w:proofErr w:type="gramStart"/>
+            <w:r>
+              <w:rPr>
+                <w:rFonts w:ascii="Consolas" w:hAnsi="Consolas" w:cs="Consolas"/>
+                <w:color w:val="000000"/>
+                <w:sz w:val="28"/>
+                <w:szCs w:val="28"/>
+                <w:lang w:val="en-US"/>
+              </w:rPr>
+              <w:t>A</w:t>
             </w:r>
             <w:r>
               <w:rPr>
@@ -18675,6 +19023,8 @@
               </w:rPr>
               <w:t>address</w:t>
             </w:r>
+            <w:proofErr w:type="spellEnd"/>
+            <w:proofErr w:type="gramEnd"/>
             <w:r>
               <w:rPr>
                 <w:rFonts w:ascii="Consolas" w:hAnsi="Consolas" w:cs="Consolas"/>
@@ -18743,7 +19093,18 @@
                 <w:szCs w:val="28"/>
                 <w:lang w:val="en-US"/>
               </w:rPr>
-              <w:t xml:space="preserve"> B</w:t>
+              <w:t xml:space="preserve"> </w:t>
+            </w:r>
+            <w:proofErr w:type="spellStart"/>
+            <w:r>
+              <w:rPr>
+                <w:rFonts w:ascii="Consolas" w:hAnsi="Consolas" w:cs="Consolas"/>
+                <w:color w:val="000000"/>
+                <w:sz w:val="28"/>
+                <w:szCs w:val="28"/>
+                <w:lang w:val="en-US"/>
+              </w:rPr>
+              <w:t>B</w:t>
             </w:r>
             <w:r>
               <w:rPr>
@@ -18765,6 +19126,7 @@
               </w:rPr>
               <w:t>address</w:t>
             </w:r>
+            <w:proofErr w:type="spellEnd"/>
             <w:r>
               <w:rPr>
                 <w:rFonts w:ascii="Consolas" w:hAnsi="Consolas" w:cs="Consolas"/>
@@ -19024,6 +19386,7 @@
                 <w:lang w:val="en-US"/>
               </w:rPr>
             </w:pPr>
+            <w:proofErr w:type="spellStart"/>
             <w:r>
               <w:rPr>
                 <w:rFonts w:cstheme="minorHAnsi"/>
@@ -19034,6 +19397,7 @@
               </w:rPr>
               <w:t>Firstname</w:t>
             </w:r>
+            <w:proofErr w:type="spellEnd"/>
           </w:p>
         </w:tc>
         <w:tc>
@@ -19076,6 +19440,7 @@
                 <w:lang w:val="en-US"/>
               </w:rPr>
             </w:pPr>
+            <w:proofErr w:type="spellStart"/>
             <w:r>
               <w:rPr>
                 <w:rFonts w:cstheme="minorHAnsi"/>
@@ -19096,6 +19461,7 @@
               </w:rPr>
               <w:t>address</w:t>
             </w:r>
+            <w:proofErr w:type="spellEnd"/>
           </w:p>
         </w:tc>
         <w:tc>
@@ -19174,6 +19540,7 @@
                 <w:lang w:val="en-US"/>
               </w:rPr>
             </w:pPr>
+            <w:proofErr w:type="spellStart"/>
             <w:r>
               <w:rPr>
                 <w:rFonts w:cstheme="minorHAnsi"/>
@@ -19194,6 +19561,7 @@
               </w:rPr>
               <w:t>address</w:t>
             </w:r>
+            <w:proofErr w:type="spellEnd"/>
           </w:p>
         </w:tc>
       </w:tr>
@@ -19265,6 +19633,7 @@
             </w:pPr>
             <w:bookmarkStart w:id="2" w:name="OLE_LINK3"/>
             <w:bookmarkStart w:id="3" w:name="OLE_LINK4"/>
+            <w:proofErr w:type="spellStart"/>
             <w:r>
               <w:rPr>
                 <w:rFonts w:cstheme="minorHAnsi"/>
@@ -19277,6 +19646,7 @@
             </w:r>
             <w:bookmarkEnd w:id="2"/>
             <w:bookmarkEnd w:id="3"/>
+            <w:proofErr w:type="spellEnd"/>
           </w:p>
         </w:tc>
         <w:tc>
@@ -19294,6 +19664,7 @@
                 <w:lang w:val="en-US"/>
               </w:rPr>
             </w:pPr>
+            <w:proofErr w:type="spellStart"/>
             <w:r>
               <w:rPr>
                 <w:rFonts w:cstheme="minorHAnsi"/>
@@ -19304,6 +19675,7 @@
               </w:rPr>
               <w:t>Prett</w:t>
             </w:r>
+            <w:proofErr w:type="spellEnd"/>
           </w:p>
         </w:tc>
         <w:tc>
@@ -19942,6 +20314,7 @@
                 <w:lang w:val="en-US"/>
               </w:rPr>
             </w:pPr>
+            <w:proofErr w:type="spellStart"/>
             <w:r>
               <w:rPr>
                 <w:rFonts w:cstheme="minorHAnsi"/>
@@ -19952,6 +20325,7 @@
               </w:rPr>
               <w:t>Sidorov</w:t>
             </w:r>
+            <w:proofErr w:type="spellEnd"/>
           </w:p>
         </w:tc>
         <w:tc>
@@ -20458,6 +20832,7 @@
                 <w:lang w:val="en-US"/>
               </w:rPr>
             </w:pPr>
+            <w:proofErr w:type="spellStart"/>
             <w:r>
               <w:rPr>
                 <w:rFonts w:cstheme="minorHAnsi"/>
@@ -20468,6 +20843,7 @@
               </w:rPr>
               <w:t>Barsik</w:t>
             </w:r>
+            <w:proofErr w:type="spellEnd"/>
           </w:p>
         </w:tc>
         <w:tc>
@@ -21219,16 +21595,36 @@
                 <w:sz w:val="24"/>
                 <w:szCs w:val="24"/>
               </w:rPr>
-              <w:t xml:space="preserve">Это декартово произведение – каждый </w:t>
-            </w:r>
-            <w:r>
-              <w:rPr>
-                <w:rFonts w:cstheme="minorHAnsi"/>
-                <w:color w:val="7F7F7F" w:themeColor="text1" w:themeTint="80"/>
-                <w:sz w:val="24"/>
-                <w:szCs w:val="24"/>
-              </w:rPr>
-              <w:t xml:space="preserve"> член одной таблицы </w:t>
+              <w:t xml:space="preserve">Это декартово произведение – </w:t>
+            </w:r>
+            <w:proofErr w:type="gramStart"/>
+            <w:r>
+              <w:rPr>
+                <w:rFonts w:cstheme="minorHAnsi"/>
+                <w:color w:val="7F7F7F" w:themeColor="text1" w:themeTint="80"/>
+                <w:sz w:val="24"/>
+                <w:szCs w:val="24"/>
+              </w:rPr>
+              <w:t xml:space="preserve">каждый </w:t>
+            </w:r>
+            <w:r>
+              <w:rPr>
+                <w:rFonts w:cstheme="minorHAnsi"/>
+                <w:color w:val="7F7F7F" w:themeColor="text1" w:themeTint="80"/>
+                <w:sz w:val="24"/>
+                <w:szCs w:val="24"/>
+              </w:rPr>
+              <w:t xml:space="preserve"> член</w:t>
+            </w:r>
+            <w:proofErr w:type="gramEnd"/>
+            <w:r>
+              <w:rPr>
+                <w:rFonts w:cstheme="minorHAnsi"/>
+                <w:color w:val="7F7F7F" w:themeColor="text1" w:themeTint="80"/>
+                <w:sz w:val="24"/>
+                <w:szCs w:val="24"/>
+              </w:rPr>
+              <w:t xml:space="preserve"> одной таблицы </w:t>
             </w:r>
             <w:r>
               <w:rPr>

</xml_diff>